<commit_message>
finished CSCI 3 Assignment 1
</commit_message>
<xml_diff>
--- a/CSCI I, II, III/CSCI 3/Assignments/Assignment1/v2/Assignment1New.docx
+++ b/CSCI I, II, III/CSCI 3/Assignments/Assignment1/v2/Assignment1New.docx
@@ -245,6 +245,56 @@
           <w:szCs w:val="24"/>
         </w:rPr>
         <w:t>You might need to use large array size, say 1000, 5000, 10000 in order to see the performance difference between the two algorithms.</w:t>
+      </w:r>
+    </w:p>
+    <w:p>
+      <w:pPr>
+        <w:pStyle w:val="p1"/>
+        <w:rPr>
+          <w:sz w:val="24"/>
+          <w:szCs w:val="24"/>
+        </w:rPr>
+      </w:pPr>
+    </w:p>
+    <w:p>
+      <w:pPr>
+        <w:pStyle w:val="p1"/>
+        <w:rPr>
+          <w:sz w:val="24"/>
+          <w:szCs w:val="24"/>
+        </w:rPr>
+      </w:pPr>
+    </w:p>
+    <w:p>
+      <w:pPr>
+        <w:pStyle w:val="p1"/>
+        <w:rPr>
+          <w:sz w:val="24"/>
+          <w:szCs w:val="24"/>
+        </w:rPr>
+      </w:pPr>
+      <w:r>
+        <w:rPr>
+          <w:sz w:val="24"/>
+          <w:szCs w:val="24"/>
+        </w:rPr>
+        <w:t>The runtime of PrefixAvg1 is about 10 times slower than the runtime of PrefixAvg2.</w:t>
+      </w:r>
+    </w:p>
+    <w:p>
+      <w:pPr>
+        <w:pStyle w:val="p1"/>
+        <w:rPr>
+          <w:sz w:val="24"/>
+          <w:szCs w:val="24"/>
+        </w:rPr>
+      </w:pPr>
+      <w:r>
+        <w:rPr>
+          <w:sz w:val="24"/>
+          <w:szCs w:val="24"/>
+        </w:rPr>
+        <w:t>PrefixAvg2 runs at about a tenth (1/10) of the time it takes for PrefixAvg1 to run. See screenshots and code for PrefixAverage.java, PrefixAvg2.java.</w:t>
       </w:r>
       <w:bookmarkStart w:id="0" w:name="_GoBack"/>
       <w:bookmarkEnd w:id="0"/>

</xml_diff>